<commit_message>
added software engineer lab work
</commit_message>
<xml_diff>
--- a/Mobile_SW_Development/Assignment/WilliamCarey.docx
+++ b/Mobile_SW_Development/Assignment/WilliamCarey.docx
@@ -2121,8 +2121,422 @@
           <w:lang w:val="en-US"/>
         </w:rPr>
       </w:pPr>
+    </w:p>
+    <w:p>
+      <w:pPr>
+        <w:rPr>
+          <w:lang w:val="en-US"/>
+        </w:rPr>
+      </w:pPr>
+    </w:p>
+    <w:p>
+      <w:pPr>
+        <w:rPr>
+          <w:lang w:val="en-US"/>
+        </w:rPr>
+      </w:pPr>
+    </w:p>
+    <w:p>
+      <w:pPr>
+        <w:rPr>
+          <w:lang w:val="en-US"/>
+        </w:rPr>
+      </w:pPr>
+    </w:p>
+    <w:p>
+      <w:pPr>
+        <w:rPr>
+          <w:lang w:val="en-US"/>
+        </w:rPr>
+      </w:pPr>
+    </w:p>
+    <w:p>
+      <w:pPr>
+        <w:rPr>
+          <w:lang w:val="en-US"/>
+        </w:rPr>
+      </w:pPr>
+    </w:p>
+    <w:p>
+      <w:pPr>
+        <w:rPr>
+          <w:lang w:val="en-US"/>
+        </w:rPr>
+      </w:pPr>
+    </w:p>
+    <w:p>
+      <w:pPr>
+        <w:spacing w:after="0" w:line="240" w:lineRule="auto"/>
+        <w:rPr>
+          <w:rFonts w:ascii="Calibri" w:eastAsia="Times New Roman" w:hAnsi="Calibri" w:cs="Calibri"/>
+          <w:lang w:eastAsia="en-GB"/>
+        </w:rPr>
+      </w:pPr>
+      <w:r>
+        <w:rPr>
+          <w:rFonts w:ascii="Calibri" w:eastAsia="Times New Roman" w:hAnsi="Calibri" w:cs="Calibri"/>
+          <w:noProof/>
+          <w:lang w:eastAsia="en-GB"/>
+        </w:rPr>
+        <w:lastRenderedPageBreak/>
+        <w:drawing>
+          <wp:inline distT="0" distB="0" distL="0" distR="0">
+            <wp:extent cx="6540500" cy="3711049"/>
+            <wp:effectExtent l="0" t="0" r="0" b="3810"/>
+            <wp:docPr id="7" name="Picture 7" descr="C:\Users\William Carey\AppData\Local\Packages\Microsoft.Office.OneNote_8wekyb3d8bbwe\TempState\msohtmlclip\clip_image001.png"/>
+            <wp:cNvGraphicFramePr>
+              <a:graphicFrameLocks xmlns:a="http://schemas.openxmlformats.org/drawingml/2006/main" noChangeAspect="1"/>
+            </wp:cNvGraphicFramePr>
+            <a:graphic xmlns:a="http://schemas.openxmlformats.org/drawingml/2006/main">
+              <a:graphicData uri="http://schemas.openxmlformats.org/drawingml/2006/picture">
+                <pic:pic xmlns:pic="http://schemas.openxmlformats.org/drawingml/2006/picture">
+                  <pic:nvPicPr>
+                    <pic:cNvPr id="0" name="Picture 6" descr="C:\Users\William Carey\AppData\Local\Packages\Microsoft.Office.OneNote_8wekyb3d8bbwe\TempState\msohtmlclip\clip_image001.png"/>
+                    <pic:cNvPicPr>
+                      <a:picLocks noChangeAspect="1" noChangeArrowheads="1"/>
+                    </pic:cNvPicPr>
+                  </pic:nvPicPr>
+                  <pic:blipFill>
+                    <a:blip r:embed="rId12">
+                      <a:extLst>
+                        <a:ext uri="{28A0092B-C50C-407E-A947-70E740481C1C}">
+                          <a14:useLocalDpi xmlns:a14="http://schemas.microsoft.com/office/drawing/2010/main" val="0"/>
+                        </a:ext>
+                      </a:extLst>
+                    </a:blip>
+                    <a:srcRect/>
+                    <a:stretch>
+                      <a:fillRect/>
+                    </a:stretch>
+                  </pic:blipFill>
+                  <pic:spPr bwMode="auto">
+                    <a:xfrm>
+                      <a:off x="0" y="0"/>
+                      <a:ext cx="6562688" cy="3723638"/>
+                    </a:xfrm>
+                    <a:prstGeom prst="rect">
+                      <a:avLst/>
+                    </a:prstGeom>
+                    <a:noFill/>
+                    <a:ln>
+                      <a:noFill/>
+                    </a:ln>
+                  </pic:spPr>
+                </pic:pic>
+              </a:graphicData>
+            </a:graphic>
+          </wp:inline>
+        </w:drawing>
+      </w:r>
+    </w:p>
+    <w:p>
+      <w:pPr>
+        <w:rPr>
+          <w:lang w:val="en-US"/>
+        </w:rPr>
+      </w:pPr>
+    </w:p>
+    <w:p>
+      <w:pPr>
+        <w:rPr>
+          <w:lang w:val="en-US"/>
+        </w:rPr>
+      </w:pPr>
+    </w:p>
+    <w:p>
+      <w:pPr>
+        <w:spacing w:after="0" w:line="240" w:lineRule="auto"/>
+        <w:rPr>
+          <w:rFonts w:ascii="Calibri" w:eastAsia="Times New Roman" w:hAnsi="Calibri" w:cs="Calibri"/>
+          <w:lang w:eastAsia="en-GB"/>
+        </w:rPr>
+      </w:pPr>
+      <w:r>
+        <w:rPr>
+          <w:rFonts w:ascii="Calibri" w:eastAsia="Times New Roman" w:hAnsi="Calibri" w:cs="Calibri"/>
+          <w:noProof/>
+          <w:lang w:eastAsia="en-GB"/>
+        </w:rPr>
+        <w:drawing>
+          <wp:inline distT="0" distB="0" distL="0" distR="0">
+            <wp:extent cx="6831907" cy="3353251"/>
+            <wp:effectExtent l="0" t="0" r="7620" b="0"/>
+            <wp:docPr id="8" name="Picture 8" descr="C:\Users\William Carey\AppData\Local\Packages\Microsoft.Office.OneNote_8wekyb3d8bbwe\TempState\msohtmlclip\clip_image001.png"/>
+            <wp:cNvGraphicFramePr>
+              <a:graphicFrameLocks xmlns:a="http://schemas.openxmlformats.org/drawingml/2006/main" noChangeAspect="1"/>
+            </wp:cNvGraphicFramePr>
+            <a:graphic xmlns:a="http://schemas.openxmlformats.org/drawingml/2006/main">
+              <a:graphicData uri="http://schemas.openxmlformats.org/drawingml/2006/picture">
+                <pic:pic xmlns:pic="http://schemas.openxmlformats.org/drawingml/2006/picture">
+                  <pic:nvPicPr>
+                    <pic:cNvPr id="0" name="Picture 8" descr="C:\Users\William Carey\AppData\Local\Packages\Microsoft.Office.OneNote_8wekyb3d8bbwe\TempState\msohtmlclip\clip_image001.png"/>
+                    <pic:cNvPicPr>
+                      <a:picLocks noChangeAspect="1" noChangeArrowheads="1"/>
+                    </pic:cNvPicPr>
+                  </pic:nvPicPr>
+                  <pic:blipFill>
+                    <a:blip r:embed="rId13" cstate="print">
+                      <a:extLst>
+                        <a:ext uri="{28A0092B-C50C-407E-A947-70E740481C1C}">
+                          <a14:useLocalDpi xmlns:a14="http://schemas.microsoft.com/office/drawing/2010/main" val="0"/>
+                        </a:ext>
+                      </a:extLst>
+                    </a:blip>
+                    <a:srcRect/>
+                    <a:stretch>
+                      <a:fillRect/>
+                    </a:stretch>
+                  </pic:blipFill>
+                  <pic:spPr bwMode="auto">
+                    <a:xfrm>
+                      <a:off x="0" y="0"/>
+                      <a:ext cx="6857048" cy="3365591"/>
+                    </a:xfrm>
+                    <a:prstGeom prst="rect">
+                      <a:avLst/>
+                    </a:prstGeom>
+                    <a:noFill/>
+                    <a:ln>
+                      <a:noFill/>
+                    </a:ln>
+                  </pic:spPr>
+                </pic:pic>
+              </a:graphicData>
+            </a:graphic>
+          </wp:inline>
+        </w:drawing>
+      </w:r>
+    </w:p>
+    <w:p>
+      <w:pPr>
+        <w:rPr>
+          <w:lang w:val="en-US"/>
+        </w:rPr>
+      </w:pPr>
+    </w:p>
+    <w:p>
+      <w:pPr>
+        <w:rPr>
+          <w:lang w:val="en-US"/>
+        </w:rPr>
+      </w:pPr>
+    </w:p>
+    <w:p>
+      <w:pPr>
+        <w:rPr>
+          <w:lang w:val="en-US"/>
+        </w:rPr>
+      </w:pPr>
+    </w:p>
+    <w:p>
+      <w:pPr>
+        <w:rPr>
+          <w:lang w:val="en-US"/>
+        </w:rPr>
+      </w:pPr>
+    </w:p>
+    <w:p>
+      <w:pPr>
+        <w:pStyle w:val="Heading1"/>
+        <w:rPr>
+          <w:lang w:val="en-US"/>
+        </w:rPr>
+      </w:pPr>
+      <w:r>
+        <w:rPr>
+          <w:lang w:val="en-US"/>
+        </w:rPr>
+        <w:lastRenderedPageBreak/>
+        <w:t>UML class diagram</w:t>
+      </w:r>
+    </w:p>
+    <w:p>
+      <w:pPr>
+        <w:rPr>
+          <w:noProof/>
+          <w:lang w:val="en-US"/>
+        </w:rPr>
+      </w:pPr>
+    </w:p>
+    <w:p>
+      <w:pPr>
+        <w:rPr>
+          <w:lang w:val="en-US"/>
+        </w:rPr>
+      </w:pPr>
       <w:bookmarkStart w:id="12" w:name="_GoBack"/>
+      <w:r>
+        <w:rPr>
+          <w:noProof/>
+          <w:lang w:val="en-US"/>
+        </w:rPr>
+        <w:drawing>
+          <wp:inline distT="0" distB="0" distL="0" distR="0" wp14:anchorId="1503F083" wp14:editId="532E98FF">
+            <wp:extent cx="6393766" cy="4488993"/>
+            <wp:effectExtent l="0" t="0" r="7620" b="6985"/>
+            <wp:docPr id="5" name="Picture 5"/>
+            <wp:cNvGraphicFramePr>
+              <a:graphicFrameLocks xmlns:a="http://schemas.openxmlformats.org/drawingml/2006/main" noChangeAspect="1"/>
+            </wp:cNvGraphicFramePr>
+            <a:graphic xmlns:a="http://schemas.openxmlformats.org/drawingml/2006/main">
+              <a:graphicData uri="http://schemas.openxmlformats.org/drawingml/2006/picture">
+                <pic:pic xmlns:pic="http://schemas.openxmlformats.org/drawingml/2006/picture">
+                  <pic:nvPicPr>
+                    <pic:cNvPr id="0" name="Picture 1"/>
+                    <pic:cNvPicPr>
+                      <a:picLocks noChangeAspect="1" noChangeArrowheads="1"/>
+                    </pic:cNvPicPr>
+                  </pic:nvPicPr>
+                  <pic:blipFill rotWithShape="1">
+                    <a:blip r:embed="rId14" cstate="print">
+                      <a:extLst>
+                        <a:ext uri="{28A0092B-C50C-407E-A947-70E740481C1C}">
+                          <a14:useLocalDpi xmlns:a14="http://schemas.microsoft.com/office/drawing/2010/main" val="0"/>
+                        </a:ext>
+                      </a:extLst>
+                    </a:blip>
+                    <a:srcRect l="10195" t="9647" r="42406" b="23350"/>
+                    <a:stretch/>
+                  </pic:blipFill>
+                  <pic:spPr bwMode="auto">
+                    <a:xfrm>
+                      <a:off x="0" y="0"/>
+                      <a:ext cx="6422200" cy="4508956"/>
+                    </a:xfrm>
+                    <a:prstGeom prst="rect">
+                      <a:avLst/>
+                    </a:prstGeom>
+                    <a:noFill/>
+                    <a:ln>
+                      <a:noFill/>
+                    </a:ln>
+                    <a:extLst>
+                      <a:ext uri="{53640926-AAD7-44D8-BBD7-CCE9431645EC}">
+                        <a14:shadowObscured xmlns:a14="http://schemas.microsoft.com/office/drawing/2010/main"/>
+                      </a:ext>
+                    </a:extLst>
+                  </pic:spPr>
+                </pic:pic>
+              </a:graphicData>
+            </a:graphic>
+          </wp:inline>
+        </w:drawing>
+      </w:r>
       <w:bookmarkEnd w:id="12"/>
+    </w:p>
+    <w:p>
+      <w:pPr>
+        <w:pStyle w:val="Heading1"/>
+        <w:rPr>
+          <w:lang w:val="en-US"/>
+        </w:rPr>
+      </w:pPr>
+      <w:r>
+        <w:rPr>
+          <w:lang w:val="en-US"/>
+        </w:rPr>
+        <w:lastRenderedPageBreak/>
+        <w:t>Use-case Diagram</w:t>
+      </w:r>
+    </w:p>
+    <w:p>
+      <w:pPr>
+        <w:spacing w:after="0" w:line="240" w:lineRule="auto"/>
+        <w:rPr>
+          <w:rFonts w:ascii="Calibri" w:eastAsia="Times New Roman" w:hAnsi="Calibri" w:cs="Calibri"/>
+          <w:lang w:eastAsia="en-GB"/>
+        </w:rPr>
+      </w:pPr>
+      <w:r>
+        <w:rPr>
+          <w:rFonts w:ascii="Calibri" w:eastAsia="Times New Roman" w:hAnsi="Calibri" w:cs="Calibri"/>
+          <w:noProof/>
+          <w:lang w:eastAsia="en-GB"/>
+        </w:rPr>
+        <w:drawing>
+          <wp:inline distT="0" distB="0" distL="0" distR="0">
+            <wp:extent cx="6513668" cy="4026293"/>
+            <wp:effectExtent l="0" t="0" r="1905" b="0"/>
+            <wp:docPr id="11" name="Picture 11" descr="C:\Users\William Carey\AppData\Local\Packages\Microsoft.Office.OneNote_8wekyb3d8bbwe\TempState\msohtmlclip\clip_image001.png"/>
+            <wp:cNvGraphicFramePr>
+              <a:graphicFrameLocks xmlns:a="http://schemas.openxmlformats.org/drawingml/2006/main" noChangeAspect="1"/>
+            </wp:cNvGraphicFramePr>
+            <a:graphic xmlns:a="http://schemas.openxmlformats.org/drawingml/2006/main">
+              <a:graphicData uri="http://schemas.openxmlformats.org/drawingml/2006/picture">
+                <pic:pic xmlns:pic="http://schemas.openxmlformats.org/drawingml/2006/picture">
+                  <pic:nvPicPr>
+                    <pic:cNvPr id="0" name="Picture 10" descr="C:\Users\William Carey\AppData\Local\Packages\Microsoft.Office.OneNote_8wekyb3d8bbwe\TempState\msohtmlclip\clip_image001.png"/>
+                    <pic:cNvPicPr>
+                      <a:picLocks noChangeAspect="1" noChangeArrowheads="1"/>
+                    </pic:cNvPicPr>
+                  </pic:nvPicPr>
+                  <pic:blipFill>
+                    <a:blip r:embed="rId15" cstate="print">
+                      <a:extLst>
+                        <a:ext uri="{28A0092B-C50C-407E-A947-70E740481C1C}">
+                          <a14:useLocalDpi xmlns:a14="http://schemas.microsoft.com/office/drawing/2010/main" val="0"/>
+                        </a:ext>
+                      </a:extLst>
+                    </a:blip>
+                    <a:srcRect/>
+                    <a:stretch>
+                      <a:fillRect/>
+                    </a:stretch>
+                  </pic:blipFill>
+                  <pic:spPr bwMode="auto">
+                    <a:xfrm>
+                      <a:off x="0" y="0"/>
+                      <a:ext cx="6531737" cy="4037462"/>
+                    </a:xfrm>
+                    <a:prstGeom prst="rect">
+                      <a:avLst/>
+                    </a:prstGeom>
+                    <a:noFill/>
+                    <a:ln>
+                      <a:noFill/>
+                    </a:ln>
+                  </pic:spPr>
+                </pic:pic>
+              </a:graphicData>
+            </a:graphic>
+          </wp:inline>
+        </w:drawing>
+      </w:r>
+    </w:p>
+    <w:p>
+      <w:pPr>
+        <w:rPr>
+          <w:lang w:val="en-US"/>
+        </w:rPr>
+      </w:pPr>
+    </w:p>
+    <w:p>
+      <w:pPr>
+        <w:rPr>
+          <w:lang w:val="en-US"/>
+        </w:rPr>
+      </w:pPr>
+    </w:p>
+    <w:p>
+      <w:pPr>
+        <w:pStyle w:val="Heading1"/>
+        <w:rPr>
+          <w:lang w:val="en-US"/>
+        </w:rPr>
+      </w:pPr>
+      <w:r>
+        <w:rPr>
+          <w:lang w:val="en-US"/>
+        </w:rPr>
+        <w:t>Database design</w:t>
+      </w:r>
+    </w:p>
+    <w:p>
+      <w:pPr>
+        <w:rPr>
+          <w:lang w:val="en-US"/>
+        </w:rPr>
+      </w:pPr>
     </w:p>
     <w:sectPr>
       <w:pgSz w:w="11906" w:h="16838"/>
@@ -3029,7 +3443,7 @@
 </file>
 
 <file path=customXml/itemProps1.xml><?xml version="1.0" encoding="utf-8"?>
-<ds:datastoreItem xmlns:ds="http://schemas.openxmlformats.org/officeDocument/2006/customXml" ds:itemID="{2EA0AD1A-0FDD-48C3-BCEE-B17A309C8BD7}">
+<ds:datastoreItem xmlns:ds="http://schemas.openxmlformats.org/officeDocument/2006/customXml" ds:itemID="{95876705-C206-459D-ADBC-F7B4356E35FB}">
   <ds:schemaRefs>
     <ds:schemaRef ds:uri="http://schemas.openxmlformats.org/officeDocument/2006/bibliography"/>
   </ds:schemaRefs>

</xml_diff>

<commit_message>
finished documentation of mob software
</commit_message>
<xml_diff>
--- a/Mobile_SW_Development/Assignment/WilliamCarey.docx
+++ b/Mobile_SW_Development/Assignment/WilliamCarey.docx
@@ -330,7 +330,15 @@
         <w:rPr>
           <w:lang w:val="en-US"/>
         </w:rPr>
-        <w:t>Date Completed: 0 – 11 – 2018</w:t>
+        <w:t>Date Completed: 6</w:t>
+      </w:r>
+      <w:bookmarkStart w:id="12" w:name="_GoBack"/>
+      <w:bookmarkEnd w:id="12"/>
+      <w:r>
+        <w:rPr>
+          <w:lang w:val="en-US"/>
+        </w:rPr>
+        <w:t xml:space="preserve"> – 11 – 2018</w:t>
       </w:r>
       <w:bookmarkEnd w:id="10"/>
       <w:bookmarkEnd w:id="11"/>
@@ -562,21 +570,7 @@
         <w:rPr>
           <w:lang w:val="en-US"/>
         </w:rPr>
-        <w:t xml:space="preserve">If there is critics about the application, it would be that it has much further than the original design of the application. An example of this is </w:t>
-      </w:r>
-      <w:proofErr w:type="spellStart"/>
-      <w:r>
-        <w:rPr>
-          <w:lang w:val="en-US"/>
-        </w:rPr>
-        <w:t>facebook</w:t>
-      </w:r>
-      <w:proofErr w:type="spellEnd"/>
-      <w:r>
-        <w:rPr>
-          <w:lang w:val="en-US"/>
-        </w:rPr>
-        <w:t xml:space="preserve"> didn’t have the video </w:t>
+        <w:t xml:space="preserve">If there is critics about the application, it would be that it has much further than the original design of the application. An example of this is facebook didn’t have the video </w:t>
       </w:r>
       <w:r>
         <w:rPr>
@@ -592,20 +586,12 @@
           <w:lang w:val="en-US"/>
         </w:rPr>
       </w:pPr>
-      <w:proofErr w:type="spellStart"/>
       <w:r>
         <w:rPr>
           <w:lang w:val="en-US"/>
         </w:rPr>
         <w:lastRenderedPageBreak/>
-        <w:t>Colour</w:t>
-      </w:r>
-      <w:proofErr w:type="spellEnd"/>
-      <w:r>
-        <w:rPr>
-          <w:lang w:val="en-US"/>
-        </w:rPr>
-        <w:t xml:space="preserve"> scheme:</w:t>
+        <w:t>Colour scheme:</w:t>
       </w:r>
     </w:p>
     <w:p>
@@ -668,33 +654,11 @@
           <w:lang w:val="en-US"/>
         </w:rPr>
       </w:pPr>
-      <w:proofErr w:type="gramStart"/>
-      <w:r>
-        <w:rPr>
-          <w:lang w:val="en-US"/>
-        </w:rPr>
-        <w:t>A</w:t>
-      </w:r>
-      <w:proofErr w:type="gramEnd"/>
-      <w:r>
-        <w:rPr>
-          <w:lang w:val="en-US"/>
-        </w:rPr>
-        <w:t xml:space="preserve"> application that allows you to contact people for free using the same application as </w:t>
-      </w:r>
-      <w:proofErr w:type="spellStart"/>
-      <w:r>
-        <w:rPr>
-          <w:lang w:val="en-US"/>
-        </w:rPr>
-        <w:t>a</w:t>
-      </w:r>
-      <w:proofErr w:type="spellEnd"/>
-      <w:r>
-        <w:rPr>
-          <w:lang w:val="en-US"/>
-        </w:rPr>
-        <w:t xml:space="preserve"> alternative to SMS</w:t>
+      <w:r>
+        <w:rPr>
+          <w:lang w:val="en-US"/>
+        </w:rPr>
+        <w:t>A application that allows you to contact people for free using the same application as a alternative to SMS</w:t>
       </w:r>
     </w:p>
     <w:p>
@@ -851,63 +815,7 @@
         <w:rPr>
           <w:lang w:val="en-US"/>
         </w:rPr>
-        <w:t xml:space="preserve">hrough this platform. It is </w:t>
-      </w:r>
-      <w:proofErr w:type="gramStart"/>
-      <w:r>
-        <w:rPr>
-          <w:lang w:val="en-US"/>
-        </w:rPr>
-        <w:t>a similar to</w:t>
-      </w:r>
-      <w:proofErr w:type="gramEnd"/>
-      <w:r>
-        <w:rPr>
-          <w:lang w:val="en-US"/>
-        </w:rPr>
-        <w:t xml:space="preserve"> social media platforms except it is a professional formal version. There is section to connect to other people, message people, home section, notifications and jobseeker section. There </w:t>
-      </w:r>
-      <w:proofErr w:type="gramStart"/>
-      <w:r>
-        <w:rPr>
-          <w:lang w:val="en-US"/>
-        </w:rPr>
-        <w:t>is</w:t>
-      </w:r>
-      <w:proofErr w:type="gramEnd"/>
-      <w:r>
-        <w:rPr>
-          <w:lang w:val="en-US"/>
-        </w:rPr>
-        <w:t xml:space="preserve"> also different ways to display the layout and you can edit your profile if you wish. You </w:t>
-      </w:r>
-      <w:proofErr w:type="gramStart"/>
-      <w:r>
-        <w:rPr>
-          <w:lang w:val="en-US"/>
-        </w:rPr>
-        <w:t>have to</w:t>
-      </w:r>
-      <w:proofErr w:type="gramEnd"/>
-      <w:r>
-        <w:rPr>
-          <w:lang w:val="en-US"/>
-        </w:rPr>
-        <w:t xml:space="preserve"> be careful with your content as a potential employer can come across them and not hire you through </w:t>
-      </w:r>
-      <w:proofErr w:type="spellStart"/>
-      <w:r>
-        <w:rPr>
-          <w:lang w:val="en-US"/>
-        </w:rPr>
-        <w:t>linkedin</w:t>
-      </w:r>
-      <w:proofErr w:type="spellEnd"/>
-      <w:r>
-        <w:rPr>
-          <w:lang w:val="en-US"/>
-        </w:rPr>
-        <w:t xml:space="preserve"> as a result.</w:t>
+        <w:t>hrough this platform. It is a similar to social media platforms except it is a professional formal version. There is section to connect to other people, message people, home section, notifications and jobseeker section. There is also different ways to display the layout and you can edit your profile if you wish. You have to be careful with your content as a potential employer can come across them and not hire you through linkedin as a result.</w:t>
       </w:r>
       <w:r>
         <w:rPr>
@@ -967,21 +875,7 @@
         <w:rPr>
           <w:lang w:val="en-US"/>
         </w:rPr>
-        <w:t xml:space="preserve">There is so much to with the site that it would take a while before you would master what needs to be done inside the platform of LinkedIn. And if you do not put the effort in enhancing the profile someone else may come up with a better one then you and gets picked over you. </w:t>
-      </w:r>
-      <w:proofErr w:type="gramStart"/>
-      <w:r>
-        <w:rPr>
-          <w:lang w:val="en-US"/>
-        </w:rPr>
-        <w:t>Also</w:t>
-      </w:r>
-      <w:proofErr w:type="gramEnd"/>
-      <w:r>
-        <w:rPr>
-          <w:lang w:val="en-US"/>
-        </w:rPr>
-        <w:t xml:space="preserve"> if you don’t go looking you cannot take advantage of some of the extensive features offered by the website.</w:t>
+        <w:t>There is so much to with the site that it would take a while before you would master what needs to be done inside the platform of LinkedIn. And if you do not put the effort in enhancing the profile someone else may come up with a better one then you and gets picked over you. Also if you don’t go looking you cannot take advantage of some of the extensive features offered by the website.</w:t>
       </w:r>
     </w:p>
     <w:p>
@@ -998,54 +892,24 @@
           <w:lang w:val="en-US"/>
         </w:rPr>
       </w:pPr>
-      <w:proofErr w:type="spellStart"/>
-      <w:r>
-        <w:rPr>
-          <w:lang w:val="en-US"/>
-        </w:rPr>
-        <w:t>Colour</w:t>
-      </w:r>
-      <w:proofErr w:type="spellEnd"/>
-      <w:r>
-        <w:rPr>
-          <w:lang w:val="en-US"/>
-        </w:rPr>
-        <w:t xml:space="preserve"> </w:t>
-      </w:r>
-      <w:proofErr w:type="spellStart"/>
-      <w:r>
-        <w:rPr>
-          <w:lang w:val="en-US"/>
-        </w:rPr>
-        <w:t>sheme</w:t>
-      </w:r>
-      <w:proofErr w:type="spellEnd"/>
-    </w:p>
-    <w:p>
-      <w:pPr>
-        <w:rPr>
-          <w:lang w:val="en-US"/>
-        </w:rPr>
-      </w:pPr>
-      <w:r>
-        <w:rPr>
-          <w:lang w:val="en-US"/>
-        </w:rPr>
-        <w:t xml:space="preserve">It is visually appealing and matches the company brand in its dominant </w:t>
-      </w:r>
-      <w:proofErr w:type="spellStart"/>
-      <w:r>
-        <w:rPr>
-          <w:lang w:val="en-US"/>
-        </w:rPr>
-        <w:t>colour</w:t>
-      </w:r>
-      <w:proofErr w:type="spellEnd"/>
-      <w:r>
-        <w:rPr>
-          <w:lang w:val="en-US"/>
-        </w:rPr>
-        <w:t>.</w:t>
+      <w:r>
+        <w:rPr>
+          <w:lang w:val="en-US"/>
+        </w:rPr>
+        <w:t>Colour sheme</w:t>
+      </w:r>
+    </w:p>
+    <w:p>
+      <w:pPr>
+        <w:rPr>
+          <w:lang w:val="en-US"/>
+        </w:rPr>
+      </w:pPr>
+      <w:r>
+        <w:rPr>
+          <w:lang w:val="en-US"/>
+        </w:rPr>
+        <w:t>It is visually appealing and matches the company brand in its dominant colour.</w:t>
       </w:r>
     </w:p>
     <w:p>
@@ -2360,21 +2224,23 @@
     </w:p>
     <w:p>
       <w:pPr>
-        <w:rPr>
-          <w:lang w:val="en-US"/>
-        </w:rPr>
-      </w:pPr>
-      <w:bookmarkStart w:id="12" w:name="_GoBack"/>
-      <w:r>
-        <w:rPr>
+        <w:spacing w:after="0" w:line="240" w:lineRule="auto"/>
+        <w:rPr>
+          <w:rFonts w:ascii="Calibri" w:eastAsia="Times New Roman" w:hAnsi="Calibri" w:cs="Calibri"/>
+          <w:lang w:eastAsia="en-GB"/>
+        </w:rPr>
+      </w:pPr>
+      <w:r>
+        <w:rPr>
+          <w:rFonts w:ascii="Calibri" w:eastAsia="Times New Roman" w:hAnsi="Calibri" w:cs="Calibri"/>
           <w:noProof/>
-          <w:lang w:val="en-US"/>
+          <w:lang w:eastAsia="en-GB"/>
         </w:rPr>
         <w:drawing>
-          <wp:inline distT="0" distB="0" distL="0" distR="0" wp14:anchorId="1503F083" wp14:editId="532E98FF">
-            <wp:extent cx="6393766" cy="4488993"/>
-            <wp:effectExtent l="0" t="0" r="7620" b="6985"/>
-            <wp:docPr id="5" name="Picture 5"/>
+          <wp:inline distT="0" distB="0" distL="0" distR="0">
+            <wp:extent cx="6624187" cy="6581554"/>
+            <wp:effectExtent l="0" t="0" r="5715" b="0"/>
+            <wp:docPr id="12" name="Picture 12" descr="C:\Users\William Carey\AppData\Local\Packages\Microsoft.Office.OneNote_8wekyb3d8bbwe\TempState\msohtmlclip\clip_image001.png"/>
             <wp:cNvGraphicFramePr>
               <a:graphicFrameLocks xmlns:a="http://schemas.openxmlformats.org/drawingml/2006/main" noChangeAspect="1"/>
             </wp:cNvGraphicFramePr>
@@ -2382,26 +2248,28 @@
               <a:graphicData uri="http://schemas.openxmlformats.org/drawingml/2006/picture">
                 <pic:pic xmlns:pic="http://schemas.openxmlformats.org/drawingml/2006/picture">
                   <pic:nvPicPr>
-                    <pic:cNvPr id="0" name="Picture 1"/>
+                    <pic:cNvPr id="0" name="Picture 1" descr="C:\Users\William Carey\AppData\Local\Packages\Microsoft.Office.OneNote_8wekyb3d8bbwe\TempState\msohtmlclip\clip_image001.png"/>
                     <pic:cNvPicPr>
                       <a:picLocks noChangeAspect="1" noChangeArrowheads="1"/>
                     </pic:cNvPicPr>
                   </pic:nvPicPr>
-                  <pic:blipFill rotWithShape="1">
-                    <a:blip r:embed="rId14" cstate="print">
+                  <pic:blipFill>
+                    <a:blip r:embed="rId14">
                       <a:extLst>
                         <a:ext uri="{28A0092B-C50C-407E-A947-70E740481C1C}">
                           <a14:useLocalDpi xmlns:a14="http://schemas.microsoft.com/office/drawing/2010/main" val="0"/>
                         </a:ext>
                       </a:extLst>
                     </a:blip>
-                    <a:srcRect l="10195" t="9647" r="42406" b="23350"/>
-                    <a:stretch/>
+                    <a:srcRect/>
+                    <a:stretch>
+                      <a:fillRect/>
+                    </a:stretch>
                   </pic:blipFill>
                   <pic:spPr bwMode="auto">
                     <a:xfrm>
                       <a:off x="0" y="0"/>
-                      <a:ext cx="6422200" cy="4508956"/>
+                      <a:ext cx="6661523" cy="6618650"/>
                     </a:xfrm>
                     <a:prstGeom prst="rect">
                       <a:avLst/>
@@ -2410,11 +2278,6 @@
                     <a:ln>
                       <a:noFill/>
                     </a:ln>
-                    <a:extLst>
-                      <a:ext uri="{53640926-AAD7-44D8-BBD7-CCE9431645EC}">
-                        <a14:shadowObscured xmlns:a14="http://schemas.microsoft.com/office/drawing/2010/main"/>
-                      </a:ext>
-                    </a:extLst>
                   </pic:spPr>
                 </pic:pic>
               </a:graphicData>
@@ -2422,7 +2285,13 @@
           </wp:inline>
         </w:drawing>
       </w:r>
-      <w:bookmarkEnd w:id="12"/>
+    </w:p>
+    <w:p>
+      <w:pPr>
+        <w:rPr>
+          <w:lang w:val="en-US"/>
+        </w:rPr>
+      </w:pPr>
     </w:p>
     <w:p>
       <w:pPr>
@@ -2519,6 +2388,97 @@
     </w:p>
     <w:p>
       <w:pPr>
+        <w:rPr>
+          <w:lang w:val="en-US"/>
+        </w:rPr>
+      </w:pPr>
+    </w:p>
+    <w:p>
+      <w:pPr>
+        <w:rPr>
+          <w:lang w:val="en-US"/>
+        </w:rPr>
+      </w:pPr>
+    </w:p>
+    <w:p>
+      <w:pPr>
+        <w:rPr>
+          <w:lang w:val="en-US"/>
+        </w:rPr>
+      </w:pPr>
+    </w:p>
+    <w:p>
+      <w:pPr>
+        <w:rPr>
+          <w:lang w:val="en-US"/>
+        </w:rPr>
+      </w:pPr>
+    </w:p>
+    <w:p>
+      <w:pPr>
+        <w:rPr>
+          <w:lang w:val="en-US"/>
+        </w:rPr>
+      </w:pPr>
+    </w:p>
+    <w:p>
+      <w:pPr>
+        <w:rPr>
+          <w:lang w:val="en-US"/>
+        </w:rPr>
+      </w:pPr>
+    </w:p>
+    <w:p>
+      <w:pPr>
+        <w:rPr>
+          <w:lang w:val="en-US"/>
+        </w:rPr>
+      </w:pPr>
+    </w:p>
+    <w:p>
+      <w:pPr>
+        <w:rPr>
+          <w:lang w:val="en-US"/>
+        </w:rPr>
+      </w:pPr>
+    </w:p>
+    <w:p>
+      <w:pPr>
+        <w:rPr>
+          <w:lang w:val="en-US"/>
+        </w:rPr>
+      </w:pPr>
+    </w:p>
+    <w:p>
+      <w:pPr>
+        <w:rPr>
+          <w:lang w:val="en-US"/>
+        </w:rPr>
+      </w:pPr>
+    </w:p>
+    <w:p>
+      <w:pPr>
+        <w:rPr>
+          <w:lang w:val="en-US"/>
+        </w:rPr>
+      </w:pPr>
+    </w:p>
+    <w:p>
+      <w:pPr>
+        <w:rPr>
+          <w:lang w:val="en-US"/>
+        </w:rPr>
+      </w:pPr>
+    </w:p>
+    <w:p>
+      <w:pPr>
+        <w:rPr>
+          <w:lang w:val="en-US"/>
+        </w:rPr>
+      </w:pPr>
+    </w:p>
+    <w:p>
+      <w:pPr>
         <w:pStyle w:val="Heading1"/>
         <w:rPr>
           <w:lang w:val="en-US"/>
@@ -2528,7 +2488,79 @@
         <w:rPr>
           <w:lang w:val="en-US"/>
         </w:rPr>
+        <w:lastRenderedPageBreak/>
         <w:t>Database design</w:t>
+      </w:r>
+    </w:p>
+    <w:p>
+      <w:pPr>
+        <w:rPr>
+          <w:lang w:val="en-US"/>
+        </w:rPr>
+      </w:pPr>
+    </w:p>
+    <w:p>
+      <w:pPr>
+        <w:spacing w:after="0" w:line="240" w:lineRule="auto"/>
+        <w:rPr>
+          <w:rFonts w:ascii="Calibri" w:eastAsia="Times New Roman" w:hAnsi="Calibri" w:cs="Calibri"/>
+          <w:lang w:eastAsia="en-GB"/>
+        </w:rPr>
+      </w:pPr>
+      <w:r>
+        <w:rPr>
+          <w:rFonts w:ascii="Calibri" w:eastAsia="Times New Roman" w:hAnsi="Calibri" w:cs="Calibri"/>
+          <w:noProof/>
+          <w:lang w:eastAsia="en-GB"/>
+        </w:rPr>
+        <w:drawing>
+          <wp:inline distT="0" distB="0" distL="0" distR="0">
+            <wp:extent cx="6428740" cy="4165600"/>
+            <wp:effectExtent l="0" t="0" r="0" b="6350"/>
+            <wp:docPr id="13" name="Picture 13" descr="C:\Users\William Carey\AppData\Local\Packages\Microsoft.Office.OneNote_8wekyb3d8bbwe\TempState\msohtmlclip\clip_image001.png"/>
+            <wp:cNvGraphicFramePr>
+              <a:graphicFrameLocks xmlns:a="http://schemas.openxmlformats.org/drawingml/2006/main" noChangeAspect="1"/>
+            </wp:cNvGraphicFramePr>
+            <a:graphic xmlns:a="http://schemas.openxmlformats.org/drawingml/2006/main">
+              <a:graphicData uri="http://schemas.openxmlformats.org/drawingml/2006/picture">
+                <pic:pic xmlns:pic="http://schemas.openxmlformats.org/drawingml/2006/picture">
+                  <pic:nvPicPr>
+                    <pic:cNvPr id="0" name="Picture 3" descr="C:\Users\William Carey\AppData\Local\Packages\Microsoft.Office.OneNote_8wekyb3d8bbwe\TempState\msohtmlclip\clip_image001.png"/>
+                    <pic:cNvPicPr>
+                      <a:picLocks noChangeAspect="1" noChangeArrowheads="1"/>
+                    </pic:cNvPicPr>
+                  </pic:nvPicPr>
+                  <pic:blipFill>
+                    <a:blip r:embed="rId16">
+                      <a:extLst>
+                        <a:ext uri="{28A0092B-C50C-407E-A947-70E740481C1C}">
+                          <a14:useLocalDpi xmlns:a14="http://schemas.microsoft.com/office/drawing/2010/main" val="0"/>
+                        </a:ext>
+                      </a:extLst>
+                    </a:blip>
+                    <a:srcRect/>
+                    <a:stretch>
+                      <a:fillRect/>
+                    </a:stretch>
+                  </pic:blipFill>
+                  <pic:spPr bwMode="auto">
+                    <a:xfrm>
+                      <a:off x="0" y="0"/>
+                      <a:ext cx="6487225" cy="4203496"/>
+                    </a:xfrm>
+                    <a:prstGeom prst="rect">
+                      <a:avLst/>
+                    </a:prstGeom>
+                    <a:noFill/>
+                    <a:ln>
+                      <a:noFill/>
+                    </a:ln>
+                  </pic:spPr>
+                </pic:pic>
+              </a:graphicData>
+            </a:graphic>
+          </wp:inline>
+        </w:drawing>
       </w:r>
     </w:p>
     <w:p>
@@ -3443,7 +3475,7 @@
 </file>
 
 <file path=customXml/itemProps1.xml><?xml version="1.0" encoding="utf-8"?>
-<ds:datastoreItem xmlns:ds="http://schemas.openxmlformats.org/officeDocument/2006/customXml" ds:itemID="{95876705-C206-459D-ADBC-F7B4356E35FB}">
+<ds:datastoreItem xmlns:ds="http://schemas.openxmlformats.org/officeDocument/2006/customXml" ds:itemID="{023CBD17-C151-487C-B3EE-1A1118BEC1CE}">
   <ds:schemaRefs>
     <ds:schemaRef ds:uri="http://schemas.openxmlformats.org/officeDocument/2006/bibliography"/>
   </ds:schemaRefs>

</xml_diff>

<commit_message>
added small nesscarey detail
</commit_message>
<xml_diff>
--- a/Mobile_SW_Development/Assignment/WilliamCarey.docx
+++ b/Mobile_SW_Development/Assignment/WilliamCarey.docx
@@ -332,8 +332,6 @@
         </w:rPr>
         <w:t>Date Completed: 6</w:t>
       </w:r>
-      <w:bookmarkStart w:id="12" w:name="_GoBack"/>
-      <w:bookmarkEnd w:id="12"/>
       <w:r>
         <w:rPr>
           <w:lang w:val="en-US"/>
@@ -342,6 +340,218 @@
       </w:r>
       <w:bookmarkEnd w:id="10"/>
       <w:bookmarkEnd w:id="11"/>
+    </w:p>
+    <w:p>
+      <w:pPr>
+        <w:rPr>
+          <w:lang w:val="en-US"/>
+        </w:rPr>
+      </w:pPr>
+    </w:p>
+    <w:p>
+      <w:pPr>
+        <w:rPr>
+          <w:lang w:val="en-US"/>
+        </w:rPr>
+      </w:pPr>
+    </w:p>
+    <w:p>
+      <w:pPr>
+        <w:pStyle w:val="Heading1"/>
+        <w:jc w:val="center"/>
+        <w:rPr>
+          <w:u w:val="single"/>
+          <w:lang w:val="en-US"/>
+        </w:rPr>
+      </w:pPr>
+      <w:bookmarkStart w:id="12" w:name="_Toc528865142"/>
+      <w:r>
+        <w:rPr>
+          <w:u w:val="single"/>
+          <w:lang w:val="en-US"/>
+        </w:rPr>
+        <w:lastRenderedPageBreak/>
+        <w:t xml:space="preserve">The application </w:t>
+      </w:r>
+      <w:r>
+        <w:rPr>
+          <w:u w:val="single"/>
+          <w:lang w:val="en-US"/>
+        </w:rPr>
+        <w:t>to be designed</w:t>
+      </w:r>
+      <w:bookmarkEnd w:id="12"/>
+    </w:p>
+    <w:p>
+      <w:pPr>
+        <w:rPr>
+          <w:lang w:val="en-US"/>
+        </w:rPr>
+      </w:pPr>
+      <w:r>
+        <w:rPr>
+          <w:lang w:val="en-US"/>
+        </w:rPr>
+        <w:t xml:space="preserve">The mobile application that I am designing is a music ordering / information application. The functionality of this application is to display the information about the products it has on offer to sell to various customers who have such interest in such items, as well as reviews of each of the product that has been bought by various customer. </w:t>
+      </w:r>
+    </w:p>
+    <w:p>
+      <w:pPr>
+        <w:rPr>
+          <w:lang w:val="en-US"/>
+        </w:rPr>
+      </w:pPr>
+      <w:r>
+        <w:rPr>
+          <w:lang w:val="en-US"/>
+        </w:rPr>
+        <w:t>Once registered, the user has the choice to retrieve their own version of the products in offer in numerous different shapes or forms, depending on their specific area of interest. If an error is made in purchasing the item, they have a time limit to cancel their item they had previously wished to purchase.</w:t>
+      </w:r>
+    </w:p>
+    <w:p>
+      <w:pPr>
+        <w:rPr>
+          <w:lang w:val="en-US"/>
+        </w:rPr>
+      </w:pPr>
+      <w:r>
+        <w:rPr>
+          <w:lang w:val="en-US"/>
+        </w:rPr>
+        <w:t xml:space="preserve">They also have the choice to modify their account details if they wish to do so, </w:t>
+      </w:r>
+      <w:proofErr w:type="gramStart"/>
+      <w:r>
+        <w:rPr>
+          <w:lang w:val="en-US"/>
+        </w:rPr>
+        <w:t>as long as</w:t>
+      </w:r>
+      <w:proofErr w:type="gramEnd"/>
+      <w:r>
+        <w:rPr>
+          <w:lang w:val="en-US"/>
+        </w:rPr>
+        <w:t xml:space="preserve"> the identifier does not clash with someone else details.  Through all the changes and transaction, there will be confirmation of the details of the account, with an error being displayed if one does pop up with the system.</w:t>
+      </w:r>
+    </w:p>
+    <w:p>
+      <w:pPr>
+        <w:rPr>
+          <w:lang w:val="en-US"/>
+        </w:rPr>
+      </w:pPr>
+      <w:r>
+        <w:rPr>
+          <w:lang w:val="en-US"/>
+        </w:rPr>
+        <w:t xml:space="preserve">When getting access to the information, the products details are stored in the database associated with the application which can be only accessed by the app methods and cannot be directly accessed by the user. All the details of this application will be furthered explained in several different ways, such as a UML diagram, a detailed class diagram, screen flows and a database design. </w:t>
+      </w:r>
+    </w:p>
+    <w:p>
+      <w:pPr>
+        <w:rPr>
+          <w:lang w:val="en-US"/>
+        </w:rPr>
+      </w:pPr>
+    </w:p>
+    <w:p>
+      <w:pPr>
+        <w:rPr>
+          <w:lang w:val="en-US"/>
+        </w:rPr>
+      </w:pPr>
+    </w:p>
+    <w:p>
+      <w:pPr>
+        <w:rPr>
+          <w:lang w:val="en-US"/>
+        </w:rPr>
+      </w:pPr>
+    </w:p>
+    <w:p>
+      <w:pPr>
+        <w:rPr>
+          <w:lang w:val="en-US"/>
+        </w:rPr>
+      </w:pPr>
+    </w:p>
+    <w:p>
+      <w:pPr>
+        <w:rPr>
+          <w:lang w:val="en-US"/>
+        </w:rPr>
+      </w:pPr>
+    </w:p>
+    <w:p>
+      <w:pPr>
+        <w:rPr>
+          <w:lang w:val="en-US"/>
+        </w:rPr>
+      </w:pPr>
+    </w:p>
+    <w:p>
+      <w:pPr>
+        <w:rPr>
+          <w:lang w:val="en-US"/>
+        </w:rPr>
+      </w:pPr>
+    </w:p>
+    <w:p>
+      <w:pPr>
+        <w:rPr>
+          <w:lang w:val="en-US"/>
+        </w:rPr>
+      </w:pPr>
+    </w:p>
+    <w:p>
+      <w:pPr>
+        <w:rPr>
+          <w:lang w:val="en-US"/>
+        </w:rPr>
+      </w:pPr>
+    </w:p>
+    <w:p>
+      <w:pPr>
+        <w:rPr>
+          <w:lang w:val="en-US"/>
+        </w:rPr>
+      </w:pPr>
+    </w:p>
+    <w:p>
+      <w:pPr>
+        <w:rPr>
+          <w:lang w:val="en-US"/>
+        </w:rPr>
+      </w:pPr>
+    </w:p>
+    <w:p>
+      <w:pPr>
+        <w:rPr>
+          <w:lang w:val="en-US"/>
+        </w:rPr>
+      </w:pPr>
+    </w:p>
+    <w:p>
+      <w:pPr>
+        <w:rPr>
+          <w:lang w:val="en-US"/>
+        </w:rPr>
+      </w:pPr>
+    </w:p>
+    <w:p>
+      <w:pPr>
+        <w:rPr>
+          <w:lang w:val="en-US"/>
+        </w:rPr>
+      </w:pPr>
+    </w:p>
+    <w:p>
+      <w:pPr>
+        <w:rPr>
+          <w:lang w:val="en-US"/>
+        </w:rPr>
+      </w:pPr>
     </w:p>
     <w:p>
       <w:pPr>
@@ -485,7 +695,15 @@
         <w:rPr>
           <w:lang w:val="en-US"/>
         </w:rPr>
-        <w:t xml:space="preserve">The application is designed, by my understanding from using it, s to contact others using the same application without having to resort to </w:t>
+        <w:t>The application is designed, by m</w:t>
+      </w:r>
+      <w:bookmarkStart w:id="13" w:name="_GoBack"/>
+      <w:bookmarkEnd w:id="13"/>
+      <w:r>
+        <w:rPr>
+          <w:lang w:val="en-US"/>
+        </w:rPr>
+        <w:t xml:space="preserve">y understanding from using it, s to contact others using the same application without having to resort to </w:t>
       </w:r>
       <w:r>
         <w:rPr>
@@ -570,7 +788,21 @@
         <w:rPr>
           <w:lang w:val="en-US"/>
         </w:rPr>
-        <w:t xml:space="preserve">If there is critics about the application, it would be that it has much further than the original design of the application. An example of this is facebook didn’t have the video </w:t>
+        <w:t xml:space="preserve">If there is critics about the application, it would be that it has much further than the original design of the application. An example of this is </w:t>
+      </w:r>
+      <w:proofErr w:type="spellStart"/>
+      <w:r>
+        <w:rPr>
+          <w:lang w:val="en-US"/>
+        </w:rPr>
+        <w:t>facebook</w:t>
+      </w:r>
+      <w:proofErr w:type="spellEnd"/>
+      <w:r>
+        <w:rPr>
+          <w:lang w:val="en-US"/>
+        </w:rPr>
+        <w:t xml:space="preserve"> didn’t have the video </w:t>
       </w:r>
       <w:r>
         <w:rPr>
@@ -586,12 +818,20 @@
           <w:lang w:val="en-US"/>
         </w:rPr>
       </w:pPr>
+      <w:proofErr w:type="spellStart"/>
       <w:r>
         <w:rPr>
           <w:lang w:val="en-US"/>
         </w:rPr>
         <w:lastRenderedPageBreak/>
-        <w:t>Colour scheme:</w:t>
+        <w:t>Colour</w:t>
+      </w:r>
+      <w:proofErr w:type="spellEnd"/>
+      <w:r>
+        <w:rPr>
+          <w:lang w:val="en-US"/>
+        </w:rPr>
+        <w:t xml:space="preserve"> scheme:</w:t>
       </w:r>
     </w:p>
     <w:p>
@@ -654,11 +894,33 @@
           <w:lang w:val="en-US"/>
         </w:rPr>
       </w:pPr>
-      <w:r>
-        <w:rPr>
-          <w:lang w:val="en-US"/>
-        </w:rPr>
-        <w:t>A application that allows you to contact people for free using the same application as a alternative to SMS</w:t>
+      <w:proofErr w:type="gramStart"/>
+      <w:r>
+        <w:rPr>
+          <w:lang w:val="en-US"/>
+        </w:rPr>
+        <w:t>A</w:t>
+      </w:r>
+      <w:proofErr w:type="gramEnd"/>
+      <w:r>
+        <w:rPr>
+          <w:lang w:val="en-US"/>
+        </w:rPr>
+        <w:t xml:space="preserve"> application that allows you to contact people for free using the same application as </w:t>
+      </w:r>
+      <w:proofErr w:type="spellStart"/>
+      <w:r>
+        <w:rPr>
+          <w:lang w:val="en-US"/>
+        </w:rPr>
+        <w:t>a</w:t>
+      </w:r>
+      <w:proofErr w:type="spellEnd"/>
+      <w:r>
+        <w:rPr>
+          <w:lang w:val="en-US"/>
+        </w:rPr>
+        <w:t xml:space="preserve"> alternative to SMS</w:t>
       </w:r>
     </w:p>
     <w:p>
@@ -815,7 +1077,63 @@
         <w:rPr>
           <w:lang w:val="en-US"/>
         </w:rPr>
-        <w:t>hrough this platform. It is a similar to social media platforms except it is a professional formal version. There is section to connect to other people, message people, home section, notifications and jobseeker section. There is also different ways to display the layout and you can edit your profile if you wish. You have to be careful with your content as a potential employer can come across them and not hire you through linkedin as a result.</w:t>
+        <w:t xml:space="preserve">hrough this platform. It is </w:t>
+      </w:r>
+      <w:proofErr w:type="gramStart"/>
+      <w:r>
+        <w:rPr>
+          <w:lang w:val="en-US"/>
+        </w:rPr>
+        <w:t>a similar to</w:t>
+      </w:r>
+      <w:proofErr w:type="gramEnd"/>
+      <w:r>
+        <w:rPr>
+          <w:lang w:val="en-US"/>
+        </w:rPr>
+        <w:t xml:space="preserve"> social media platforms except it is a professional formal version. There is section to connect to other people, message people, home section, notifications and jobseeker section. There </w:t>
+      </w:r>
+      <w:proofErr w:type="gramStart"/>
+      <w:r>
+        <w:rPr>
+          <w:lang w:val="en-US"/>
+        </w:rPr>
+        <w:t>is</w:t>
+      </w:r>
+      <w:proofErr w:type="gramEnd"/>
+      <w:r>
+        <w:rPr>
+          <w:lang w:val="en-US"/>
+        </w:rPr>
+        <w:t xml:space="preserve"> also different ways to display the layout and you can edit your profile if you wish. You </w:t>
+      </w:r>
+      <w:proofErr w:type="gramStart"/>
+      <w:r>
+        <w:rPr>
+          <w:lang w:val="en-US"/>
+        </w:rPr>
+        <w:t>have to</w:t>
+      </w:r>
+      <w:proofErr w:type="gramEnd"/>
+      <w:r>
+        <w:rPr>
+          <w:lang w:val="en-US"/>
+        </w:rPr>
+        <w:t xml:space="preserve"> be careful with your content as a potential employer can come across them and not hire you through </w:t>
+      </w:r>
+      <w:proofErr w:type="spellStart"/>
+      <w:r>
+        <w:rPr>
+          <w:lang w:val="en-US"/>
+        </w:rPr>
+        <w:t>linkedin</w:t>
+      </w:r>
+      <w:proofErr w:type="spellEnd"/>
+      <w:r>
+        <w:rPr>
+          <w:lang w:val="en-US"/>
+        </w:rPr>
+        <w:t xml:space="preserve"> as a result.</w:t>
       </w:r>
       <w:r>
         <w:rPr>
@@ -875,7 +1193,21 @@
         <w:rPr>
           <w:lang w:val="en-US"/>
         </w:rPr>
-        <w:t>There is so much to with the site that it would take a while before you would master what needs to be done inside the platform of LinkedIn. And if you do not put the effort in enhancing the profile someone else may come up with a better one then you and gets picked over you. Also if you don’t go looking you cannot take advantage of some of the extensive features offered by the website.</w:t>
+        <w:t xml:space="preserve">There is so much to with the site that it would take a while before you would master what needs to be done inside the platform of LinkedIn. And if you do not put the effort in enhancing the profile someone else may come up with a better one then you and gets picked over you. </w:t>
+      </w:r>
+      <w:proofErr w:type="gramStart"/>
+      <w:r>
+        <w:rPr>
+          <w:lang w:val="en-US"/>
+        </w:rPr>
+        <w:t>Also</w:t>
+      </w:r>
+      <w:proofErr w:type="gramEnd"/>
+      <w:r>
+        <w:rPr>
+          <w:lang w:val="en-US"/>
+        </w:rPr>
+        <w:t xml:space="preserve"> if you don’t go looking you cannot take advantage of some of the extensive features offered by the website.</w:t>
       </w:r>
     </w:p>
     <w:p>
@@ -892,24 +1224,54 @@
           <w:lang w:val="en-US"/>
         </w:rPr>
       </w:pPr>
-      <w:r>
-        <w:rPr>
-          <w:lang w:val="en-US"/>
-        </w:rPr>
-        <w:t>Colour sheme</w:t>
-      </w:r>
-    </w:p>
-    <w:p>
-      <w:pPr>
-        <w:rPr>
-          <w:lang w:val="en-US"/>
-        </w:rPr>
-      </w:pPr>
-      <w:r>
-        <w:rPr>
-          <w:lang w:val="en-US"/>
-        </w:rPr>
-        <w:t>It is visually appealing and matches the company brand in its dominant colour.</w:t>
+      <w:proofErr w:type="spellStart"/>
+      <w:r>
+        <w:rPr>
+          <w:lang w:val="en-US"/>
+        </w:rPr>
+        <w:t>Colour</w:t>
+      </w:r>
+      <w:proofErr w:type="spellEnd"/>
+      <w:r>
+        <w:rPr>
+          <w:lang w:val="en-US"/>
+        </w:rPr>
+        <w:t xml:space="preserve"> </w:t>
+      </w:r>
+      <w:proofErr w:type="spellStart"/>
+      <w:r>
+        <w:rPr>
+          <w:lang w:val="en-US"/>
+        </w:rPr>
+        <w:t>sheme</w:t>
+      </w:r>
+      <w:proofErr w:type="spellEnd"/>
+    </w:p>
+    <w:p>
+      <w:pPr>
+        <w:rPr>
+          <w:lang w:val="en-US"/>
+        </w:rPr>
+      </w:pPr>
+      <w:r>
+        <w:rPr>
+          <w:lang w:val="en-US"/>
+        </w:rPr>
+        <w:t xml:space="preserve">It is visually appealing and matches the company brand in its dominant </w:t>
+      </w:r>
+      <w:proofErr w:type="spellStart"/>
+      <w:r>
+        <w:rPr>
+          <w:lang w:val="en-US"/>
+        </w:rPr>
+        <w:t>colour</w:t>
+      </w:r>
+      <w:proofErr w:type="spellEnd"/>
+      <w:r>
+        <w:rPr>
+          <w:lang w:val="en-US"/>
+        </w:rPr>
+        <w:t>.</w:t>
       </w:r>
     </w:p>
     <w:p>
@@ -3475,7 +3837,7 @@
 </file>
 
 <file path=customXml/itemProps1.xml><?xml version="1.0" encoding="utf-8"?>
-<ds:datastoreItem xmlns:ds="http://schemas.openxmlformats.org/officeDocument/2006/customXml" ds:itemID="{023CBD17-C151-487C-B3EE-1A1118BEC1CE}">
+<ds:datastoreItem xmlns:ds="http://schemas.openxmlformats.org/officeDocument/2006/customXml" ds:itemID="{BA0A4E46-51A7-4CB9-A9BF-87AAC468049A}">
   <ds:schemaRefs>
     <ds:schemaRef ds:uri="http://schemas.openxmlformats.org/officeDocument/2006/bibliography"/>
   </ds:schemaRefs>

</xml_diff>

<commit_message>
added mobile, cloud and ai docs
</commit_message>
<xml_diff>
--- a/Mobile_SW_Development/Assignment/WilliamCarey.docx
+++ b/Mobile_SW_Development/Assignment/WilliamCarey.docx
@@ -394,18 +394,29 @@
         </w:rPr>
         <w:t xml:space="preserve">The mobile application that I am designing is a music ordering / information application. The functionality of this application is to display the information about the products it has on offer to sell to various customers who have such interest in such items, as well as reviews of each of the product that has been bought by various customer. </w:t>
       </w:r>
-    </w:p>
-    <w:p>
-      <w:pPr>
-        <w:rPr>
-          <w:lang w:val="en-US"/>
-        </w:rPr>
-      </w:pPr>
-      <w:r>
-        <w:rPr>
-          <w:lang w:val="en-US"/>
-        </w:rPr>
-        <w:t>Once registered, the user has the choice to retrieve their own version of the products in offer in numerous different shapes or forms, depending on their specific area of interest. If an error is made in purchasing the item, they have a time limit to cancel their item they had previously wished to purchase.</w:t>
+      <w:r>
+        <w:rPr>
+          <w:lang w:val="en-US"/>
+        </w:rPr>
+        <w:t>T</w:t>
+      </w:r>
+      <w:r>
+        <w:rPr>
+          <w:lang w:val="en-US"/>
+        </w:rPr>
+        <w:t xml:space="preserve">he user has the choice to </w:t>
+      </w:r>
+      <w:r>
+        <w:rPr>
+          <w:lang w:val="en-US"/>
+        </w:rPr>
+        <w:t>purchase</w:t>
+      </w:r>
+      <w:r>
+        <w:rPr>
+          <w:lang w:val="en-US"/>
+        </w:rPr>
+        <w:t xml:space="preserve"> their own version of the products in offer depending on their specific area of interest. If an error is made in purchasing the item, they have a time limit to cancel their item they had previously wished to purchase.</w:t>
       </w:r>
     </w:p>
     <w:p>
@@ -445,50 +456,99 @@
         <w:rPr>
           <w:lang w:val="en-US"/>
         </w:rPr>
-        <w:t xml:space="preserve">When getting access to the information, the products details are stored in the database associated with the application which can be only accessed by the app methods and cannot be directly accessed by the user. All the details of this application will be furthered explained in several different ways, such as a UML diagram, a detailed class diagram, screen flows and a database design. </w:t>
-      </w:r>
-    </w:p>
-    <w:p>
-      <w:pPr>
-        <w:rPr>
-          <w:lang w:val="en-US"/>
-        </w:rPr>
-      </w:pPr>
-    </w:p>
-    <w:p>
-      <w:pPr>
-        <w:rPr>
-          <w:lang w:val="en-US"/>
-        </w:rPr>
-      </w:pPr>
-    </w:p>
-    <w:p>
-      <w:pPr>
-        <w:rPr>
-          <w:lang w:val="en-US"/>
-        </w:rPr>
-      </w:pPr>
-    </w:p>
-    <w:p>
-      <w:pPr>
-        <w:rPr>
-          <w:lang w:val="en-US"/>
-        </w:rPr>
-      </w:pPr>
-    </w:p>
-    <w:p>
-      <w:pPr>
-        <w:rPr>
-          <w:lang w:val="en-US"/>
-        </w:rPr>
-      </w:pPr>
-    </w:p>
-    <w:p>
-      <w:pPr>
-        <w:rPr>
-          <w:lang w:val="en-US"/>
-        </w:rPr>
-      </w:pPr>
+        <w:t xml:space="preserve">When getting access to the information, the products details are stored in the database associated with the application which can be only accessed by the app methods and cannot be directly accessed by the user. </w:t>
+      </w:r>
+    </w:p>
+    <w:p>
+      <w:pPr>
+        <w:rPr>
+          <w:lang w:val="en-US"/>
+        </w:rPr>
+      </w:pPr>
+    </w:p>
+    <w:p>
+      <w:pPr>
+        <w:pStyle w:val="Heading1"/>
+        <w:rPr>
+          <w:lang w:val="en-US"/>
+        </w:rPr>
+      </w:pPr>
+      <w:r>
+        <w:rPr>
+          <w:lang w:val="en-US"/>
+        </w:rPr>
+        <w:t>Technical Information about the website</w:t>
+      </w:r>
+    </w:p>
+    <w:p>
+      <w:pPr>
+        <w:rPr>
+          <w:lang w:val="en-US"/>
+        </w:rPr>
+      </w:pPr>
+      <w:r>
+        <w:rPr>
+          <w:lang w:val="en-US"/>
+        </w:rPr>
+        <w:t>All the features will be done though touch of the screen. On load, there are three viable buttons that have their own function with a smaller button out of the way at the top right corner. Once these buttons are clicked, a call back method happens (</w:t>
+      </w:r>
+      <w:proofErr w:type="spellStart"/>
+      <w:r>
+        <w:rPr>
+          <w:lang w:val="en-US"/>
+        </w:rPr>
+        <w:t>ie</w:t>
+      </w:r>
+      <w:proofErr w:type="spellEnd"/>
+      <w:r>
+        <w:rPr>
+          <w:lang w:val="en-US"/>
+        </w:rPr>
+        <w:t xml:space="preserve"> search searches for items in the database). A </w:t>
+      </w:r>
+      <w:proofErr w:type="spellStart"/>
+      <w:r>
+        <w:rPr>
+          <w:lang w:val="en-US"/>
+        </w:rPr>
+        <w:t>listview</w:t>
+      </w:r>
+      <w:proofErr w:type="spellEnd"/>
+      <w:r>
+        <w:rPr>
+          <w:lang w:val="en-US"/>
+        </w:rPr>
+        <w:t xml:space="preserve"> would be the way to display most of the items in the database. There will be </w:t>
+      </w:r>
+      <w:proofErr w:type="gramStart"/>
+      <w:r>
+        <w:rPr>
+          <w:lang w:val="en-US"/>
+        </w:rPr>
+        <w:t>a number of</w:t>
+      </w:r>
+      <w:proofErr w:type="gramEnd"/>
+      <w:r>
+        <w:rPr>
+          <w:lang w:val="en-US"/>
+        </w:rPr>
+        <w:t xml:space="preserve"> pages that will cover all the functionality of the application to allow extensive features of the application.</w:t>
+      </w:r>
+      <w:r>
+        <w:rPr>
+          <w:lang w:val="en-US"/>
+        </w:rPr>
+        <w:t xml:space="preserve"> There is use case diagrams, class diagrams, screen flows and database design to allow for visual representation of what the application can do.</w:t>
+      </w:r>
+    </w:p>
+    <w:p>
+      <w:pPr>
+        <w:rPr>
+          <w:lang w:val="en-US"/>
+        </w:rPr>
+      </w:pPr>
+      <w:bookmarkStart w:id="13" w:name="_GoBack"/>
+      <w:bookmarkEnd w:id="13"/>
     </w:p>
     <w:p>
       <w:pPr>
@@ -695,15 +755,7 @@
         <w:rPr>
           <w:lang w:val="en-US"/>
         </w:rPr>
-        <w:t>The application is designed, by m</w:t>
-      </w:r>
-      <w:bookmarkStart w:id="13" w:name="_GoBack"/>
-      <w:bookmarkEnd w:id="13"/>
-      <w:r>
-        <w:rPr>
-          <w:lang w:val="en-US"/>
-        </w:rPr>
-        <w:t xml:space="preserve">y understanding from using it, s to contact others using the same application without having to resort to </w:t>
+        <w:t xml:space="preserve">The application is designed, by my understanding from using it, s to contact others using the same application without having to resort to </w:t>
       </w:r>
       <w:r>
         <w:rPr>
@@ -3837,7 +3889,7 @@
 </file>
 
 <file path=customXml/itemProps1.xml><?xml version="1.0" encoding="utf-8"?>
-<ds:datastoreItem xmlns:ds="http://schemas.openxmlformats.org/officeDocument/2006/customXml" ds:itemID="{BA0A4E46-51A7-4CB9-A9BF-87AAC468049A}">
+<ds:datastoreItem xmlns:ds="http://schemas.openxmlformats.org/officeDocument/2006/customXml" ds:itemID="{C52E5AAC-B053-4172-AE29-C2CB4523447A}">
   <ds:schemaRefs>
     <ds:schemaRef ds:uri="http://schemas.openxmlformats.org/officeDocument/2006/bibliography"/>
   </ds:schemaRefs>

</xml_diff>